<commit_message>
More edits to System Description
Basically Finished...
</commit_message>
<xml_diff>
--- a/Requirements Specification/System Description.docx
+++ b/Requirements Specification/System Description.docx
@@ -70,7 +70,6 @@
           <w:ilvl w:val="0"/>
           <w:numId w:val="2"/>
         </w:numPr>
-        <w:jc w:val="both"/>
       </w:pPr>
       <w:r>
         <w:rPr>
@@ -97,6 +96,15 @@
           <w:b/>
         </w:rPr>
         <w:br/>
+      </w:r>
+      <w:r>
+        <w:t xml:space="preserve">The client said that they really liked the Christians against poverty page because it is easy to find the content that you are looking for. They expressed that they were a fan of the drop-down menus because, once again, it reduced clutter and </w:t>
+      </w:r>
+      <w:r>
+        <w:t>made the site easier to navigate. However, one concern they did highlight was the amount of scrolling that one had to do on the website. This is classic of websites which house too much information on each page. This can be easily remedied on the site we create by further decomposing each section</w:t>
+      </w:r>
+      <w:r>
+        <w:t>; only a small, ‘digestible’ amount of information appears on each page.</w:t>
       </w:r>
     </w:p>
     <w:p>
@@ -106,7 +114,6 @@
           <w:ilvl w:val="0"/>
           <w:numId w:val="2"/>
         </w:numPr>
-        <w:jc w:val="both"/>
       </w:pPr>
       <w:proofErr w:type="gramStart"/>
       <w:r>
@@ -262,7 +269,6 @@
           <w:ilvl w:val="0"/>
           <w:numId w:val="2"/>
         </w:numPr>
-        <w:jc w:val="both"/>
       </w:pPr>
       <w:proofErr w:type="gramStart"/>
       <w:r>
@@ -278,6 +284,33 @@
         </w:rPr>
         <w:t>Groups)</w:t>
       </w:r>
+      <w:r>
+        <w:rPr>
+          <w:b/>
+        </w:rPr>
+        <w:br/>
+      </w:r>
+      <w:r>
+        <w:t>Facebook is being used as a research source because the client has expressed that they use it as a way to communicate with the community. Therefore, we would like to make use of the best features of Facebook groups, as highlighted by the client.</w:t>
+      </w:r>
+      <w:r>
+        <w:t xml:space="preserve"> The client said that Facebook was “easy to find and communicate” </w:t>
+      </w:r>
+      <w:r>
+        <w:t>for organising events, etc. They also liked the way that they could delete items to avoid clutter</w:t>
+      </w:r>
+      <w:r>
+        <w:t xml:space="preserve">. They also use Facebook for communicating with people who want to get in touch but don’t want to feature on the website. </w:t>
+      </w:r>
+      <w:r>
+        <w:t>We would like to make the events page, and blog page easier to update by</w:t>
+      </w:r>
+      <w:r>
+        <w:t xml:space="preserve"> making use of similar features to Facebook, and it may also be possible to create a feature </w:t>
+      </w:r>
+      <w:r>
+        <w:t>to allow private communication with people who don’t want to appear on the website itself. The pages would have a button to delete each post, as defined by the user’s session; only Susan and the other admins would be able to make these changes.</w:t>
+      </w:r>
     </w:p>
     <w:p>
       <w:pPr>
@@ -305,13 +338,8 @@
       <w:pPr>
         <w:jc w:val="both"/>
       </w:pPr>
-      <w:proofErr w:type="gramStart"/>
-      <w:r>
-        <w:t>As regards</w:t>
-      </w:r>
-      <w:proofErr w:type="gramEnd"/>
-      <w:r>
-        <w:t xml:space="preserve"> the front-end (the design of the website) we are going to make the website very free-flowing; all pages will be transferred between with smooth transitions. This will help with the ethos of a ‘journey’. The first page that the user sees will be the home page; this will include links to all other sections of the site, as well as, potentially, an introduction to the site by the owner of the charity. Some more pages that will be included will be the testimonials page, volunteering page, donations page, contact us page, competition page, and a pictures page</w:t>
+      <w:r>
+        <w:t>As regards the front-end (the design of the website) we are going to make the website very free-flowing; all pages will be transferred between with smooth transitions. This will help with the ethos of a ‘journey’. The first page that the user sees will be the home page; this will include links to all other sections of the site, as well as, potentially, an introduction to the site by the owner of the charity. Some more pages that will be included will be the testimonials page, volunteering page, donations page, contact us page, competition page, and a pictures page</w:t>
       </w:r>
       <w:r>
         <w:t xml:space="preserve">. </w:t>
@@ -364,15 +392,7 @@
         <w:t xml:space="preserve"> The volunteering page would include a way for prospective volunteers to get in contact with the </w:t>
       </w:r>
       <w:r>
-        <w:t xml:space="preserve">charity </w:t>
-      </w:r>
-      <w:proofErr w:type="gramStart"/>
-      <w:r>
-        <w:t>in order to</w:t>
-      </w:r>
-      <w:proofErr w:type="gramEnd"/>
-      <w:r>
-        <w:t xml:space="preserve"> apply for a role. It could include some notices for current volunteers as well. The </w:t>
+        <w:t xml:space="preserve">charity in order to apply for a role. It could include some notices for current volunteers as well. The </w:t>
       </w:r>
       <w:r>
         <w:t>donations page would be quite simple and would include an API</w:t>
@@ -387,11 +407,7 @@
         <w:t>al which would allow people to donate to the charity. It could also include a video explaining what the funds will be used for</w:t>
       </w:r>
       <w:r>
-        <w:t xml:space="preserve">; why they are necessary. The </w:t>
-      </w:r>
-      <w:r>
-        <w:lastRenderedPageBreak/>
-        <w:t xml:space="preserve">client was very keen on running competitions; the competitions </w:t>
+        <w:t xml:space="preserve">; why they are necessary. The client was very keen on running competitions; the competitions </w:t>
       </w:r>
       <w:r>
         <w:t>will be part of the events page</w:t>
@@ -571,7 +587,11 @@
         <w:t xml:space="preserve"> and allow </w:t>
       </w:r>
       <w:r>
-        <w:t>people to make a reservation by putting in their email and name. There would then be an automated confirmation email to make sure that they are a real person.</w:t>
+        <w:t xml:space="preserve">people to make a reservation by putting in their email and name. There would then be an automated confirmation email </w:t>
+      </w:r>
+      <w:r>
+        <w:lastRenderedPageBreak/>
+        <w:t>to make sure that they are a real person.</w:t>
       </w:r>
       <w:r>
         <w:t xml:space="preserve"> Once the user had confirmed the booking the </w:t>
@@ -588,10 +608,19 @@
         <w:jc w:val="both"/>
       </w:pPr>
       <w:r>
-        <w:t>The archiving system would basically be a repository</w:t>
-      </w:r>
-      <w:r>
-        <w:t xml:space="preserve">. We would make this look much nicer than a plain text file storage system. The client would also have access to </w:t>
+        <w:t xml:space="preserve">The archiving system would basically be a </w:t>
+      </w:r>
+      <w:r>
+        <w:t>database/repository</w:t>
+      </w:r>
+      <w:r>
+        <w:t xml:space="preserve">. We would make this look much nicer than a </w:t>
+      </w:r>
+      <w:r>
+        <w:t xml:space="preserve">simple </w:t>
+      </w:r>
+      <w:r>
+        <w:t xml:space="preserve">file storage system. The client would also have access to </w:t>
       </w:r>
       <w:r>
         <w:t xml:space="preserve">features such as create folders, upload, delete, etc. If this was to primarily be for annual reports then we could make this into a timeline on which the </w:t>
@@ -605,6 +634,36 @@
       <w:r>
         <w:t xml:space="preserve"> a login screen which would use the same user accounts described above for the admin page.</w:t>
       </w:r>
+      <w:r>
+        <w:t xml:space="preserve"> It is unsure </w:t>
+      </w:r>
+      <w:proofErr w:type="gramStart"/>
+      <w:r>
+        <w:t>at the moment</w:t>
+      </w:r>
+      <w:proofErr w:type="gramEnd"/>
+      <w:r>
+        <w:t xml:space="preserve"> whether the client has a clear format for each annual report</w:t>
+      </w:r>
+      <w:r>
+        <w:t>; if this is not the case and this feature is implemented then one would need to be created. The client also</w:t>
+      </w:r>
+      <w:r>
+        <w:t xml:space="preserve"> made it clear that if they were to make the move to electronic data storage then </w:t>
+      </w:r>
+      <w:proofErr w:type="gramStart"/>
+      <w:r>
+        <w:t>all of</w:t>
+      </w:r>
+      <w:proofErr w:type="gramEnd"/>
+      <w:r>
+        <w:t xml:space="preserve"> the fields that are stored on the database would need to be editable</w:t>
+      </w:r>
+      <w:r>
+        <w:t>, as well as being able to add fields. This would potentially be a feature for future releases because at the minute we are unsure as to how it would be implemented, and how complex it would be.</w:t>
+      </w:r>
+      <w:bookmarkStart w:id="0" w:name="_GoBack"/>
+      <w:bookmarkEnd w:id="0"/>
     </w:p>
     <w:p>
       <w:pPr>
@@ -642,8 +701,6 @@
       <w:r>
         <w:t xml:space="preserve"> This could be an option for future releases.</w:t>
       </w:r>
-      <w:bookmarkStart w:id="0" w:name="_GoBack"/>
-      <w:bookmarkEnd w:id="0"/>
     </w:p>
     <w:p>
       <w:pPr>

</xml_diff>

<commit_message>
More changes to SD and added Terms and References
Need to get more terms from people and any research references they may have used.
</commit_message>
<xml_diff>
--- a/Requirements Specification/System Description.docx
+++ b/Requirements Specification/System Description.docx
@@ -339,7 +339,30 @@
         <w:jc w:val="both"/>
       </w:pPr>
       <w:r>
-        <w:t>As regards the front-end (the design of the website) we are going to make the website very free-flowing; all pages will be transferred between with smooth transitions. This will help with the ethos of a ‘journey’. The first page that the user sees will be the home page; this will include links to all other sections of the site, as well as, potentially, an introduction to the site by the owner of the charity. Some more pages that will be included will be the testimonials page, volunteering page, donations page, contact us page, competition page, and a pictures page</w:t>
+        <w:t xml:space="preserve">As regards the front-end (the design of the website) we are going to make the website very free-flowing; all pages will be transferred between with smooth transitions. This will help with the ethos of a ‘journey’. The first page that the user sees will be the home page; this will include links to all other sections of the site, as well as, potentially, an introduction to the site by the owner of the charity. Some more pages that will be included will be the testimonials page, volunteering page, donations page, contact us page, </w:t>
+      </w:r>
+      <w:r>
+        <w:t>events</w:t>
+      </w:r>
+      <w:r>
+        <w:t xml:space="preserve"> page,</w:t>
+      </w:r>
+      <w:r>
+        <w:t xml:space="preserve"> blog </w:t>
+      </w:r>
+      <w:proofErr w:type="gramStart"/>
+      <w:r>
+        <w:t>page,</w:t>
+      </w:r>
+      <w:r>
+        <w:t xml:space="preserve">  pictures</w:t>
+      </w:r>
+      <w:proofErr w:type="gramEnd"/>
+      <w:r>
+        <w:t xml:space="preserve"> page</w:t>
+      </w:r>
+      <w:r>
+        <w:t>, and a FAQ page</w:t>
       </w:r>
       <w:r>
         <w:t xml:space="preserve">. </w:t>
@@ -443,8 +466,28 @@
         <w:t xml:space="preserve">. The pictures page would include all the pictures provided by the client and would show the </w:t>
       </w:r>
       <w:r>
-        <w:t xml:space="preserve">users of the site what a magical place the retreat is; once again taking them on a ‘journey’. </w:t>
-      </w:r>
+        <w:t>users of the site what a magical place the retreat is; once again taking them on a ‘journey’.</w:t>
+      </w:r>
+      <w:r>
+        <w:t xml:space="preserve"> The FAQ page would include questions and answers that the charity is asked a lot. This is necessary because the client stated that they are asked the same few questions quite frequently.</w:t>
+      </w:r>
+      <w:r>
+        <w:t xml:space="preserve"> </w:t>
+      </w:r>
+      <w:r>
+        <w:t xml:space="preserve">The blog page will include a </w:t>
+      </w:r>
+      <w:r>
+        <w:t>set of posts from Susan or the volunteers about updates in the charity. This will be updated</w:t>
+      </w:r>
+      <w:r>
+        <w:t xml:space="preserve"> from the admin page, </w:t>
+      </w:r>
+      <w:r>
+        <w:t xml:space="preserve">these posts can be created, edited, and deleted. </w:t>
+      </w:r>
+      <w:bookmarkStart w:id="0" w:name="_GoBack"/>
+      <w:bookmarkEnd w:id="0"/>
       <w:r>
         <w:t xml:space="preserve">In the footer of the website there will be links to other charities </w:t>
       </w:r>
@@ -566,6 +609,7 @@
         <w:jc w:val="both"/>
       </w:pPr>
       <w:r>
+        <w:lastRenderedPageBreak/>
         <w:t>The</w:t>
       </w:r>
       <w:r>
@@ -587,11 +631,7 @@
         <w:t xml:space="preserve"> and allow </w:t>
       </w:r>
       <w:r>
-        <w:t xml:space="preserve">people to make a reservation by putting in their email and name. There would then be an automated confirmation email </w:t>
-      </w:r>
-      <w:r>
-        <w:lastRenderedPageBreak/>
-        <w:t>to make sure that they are a real person.</w:t>
+        <w:t>people to make a reservation by putting in their email and name. There would then be an automated confirmation email to make sure that they are a real person.</w:t>
       </w:r>
       <w:r>
         <w:t xml:space="preserve"> Once the user had confirmed the booking the </w:t>
@@ -662,8 +702,6 @@
       <w:r>
         <w:t>, as well as being able to add fields. This would potentially be a feature for future releases because at the minute we are unsure as to how it would be implemented, and how complex it would be.</w:t>
       </w:r>
-      <w:bookmarkStart w:id="0" w:name="_GoBack"/>
-      <w:bookmarkEnd w:id="0"/>
     </w:p>
     <w:p>
       <w:pPr>

</xml_diff>